<commit_message>
Hecho hasta acondicionamiento de señales
</commit_message>
<xml_diff>
--- a/Sistemas para control/Parcial integrador Agustin Avila.docx
+++ b/Sistemas para control/Parcial integrador Agustin Avila.docx
@@ -354,151 +354,49 @@
     </w:p>
     <w:p>
       <w:r>
-        <w:t>A.1) Diseñar un sensor con comunicación digital de la variable x propuesta</w:t>
-      </w:r>
+        <w:t>A.1) Diseñar un sensor con comunicación digital de la variable x propuesta para su conexión con un microcontrolador externo o PC. Realice un diagrama en bloques del sensor explicando la función de cada una de sus partes.</w:t>
+      </w:r>
+    </w:p>
+    <w:p>
+      <w:r>
+        <w:t>A.2) Selección del transductor/es, chips de acondicionamiento/s de señal, microcontrolador, alimentación, protocolo de comunicación, trama de datos, etc. Adicione la hoja de datos de cada parte utilizada justificando su elección.</w:t>
+      </w:r>
+    </w:p>
+    <w:p>
+      <w:r>
+        <w:t>A.3) Realice un diagrama de flujo del software del sensor</w:t>
+      </w:r>
+    </w:p>
+    <w:p>
+      <w:r>
+        <w:t>A.4) Realice un análisis del costo aproximado de materiales y componentes, insumos y posibles servicios de terceros y de la cantidad aproximada de horas hombre necesarias para el desarrollo de un prototipo del sensor</w:t>
+      </w:r>
+    </w:p>
+    <w:p>
+      <w:r>
+        <w:t>A.5) Documentación del trabajo</w:t>
+      </w:r>
+    </w:p>
+    <w:p/>
+    <w:p>
+      <w:pPr>
+        <w:pStyle w:val="Ttulo1"/>
+      </w:pPr>
+      <w:r>
+        <w:t>Parte 2</w:t>
+      </w:r>
+    </w:p>
+    <w:p>
       <w:r>
         <w:t xml:space="preserve"> </w:t>
       </w:r>
       <w:r>
-        <w:t>para su conexión con un microcontrolador externo o PC. Realice un</w:t>
-      </w:r>
-      <w:r>
-        <w:t xml:space="preserve"> </w:t>
-      </w:r>
-      <w:r>
-        <w:t>diagrama en bloques del sensor explicando la función de cada una de sus</w:t>
-      </w:r>
-      <w:r>
-        <w:t xml:space="preserve"> </w:t>
-      </w:r>
-      <w:r>
-        <w:t>partes.</w:t>
-      </w:r>
-    </w:p>
-    <w:p>
-      <w:r>
-        <w:t>A.2) Selección del transductor/es, chips de acondicionamiento/s de señal,</w:t>
-      </w:r>
-      <w:r>
-        <w:t xml:space="preserve"> </w:t>
-      </w:r>
-      <w:r>
-        <w:t>microcontrolador, alimentación, protocolo de comunicación, trama de datos,</w:t>
-      </w:r>
-      <w:r>
-        <w:t xml:space="preserve"> </w:t>
-      </w:r>
-      <w:r>
-        <w:t>etc. Adicione la hoja de datos de cada parte utilizada justificando su elección.</w:t>
-      </w:r>
-    </w:p>
-    <w:p>
-      <w:r>
-        <w:t>A.3) Realice un diagrama de flujo del software del sensor</w:t>
-      </w:r>
-    </w:p>
-    <w:p>
-      <w:r>
-        <w:t>A.4) Realice un análisis del costo aproximado de materiales y componentes,</w:t>
-      </w:r>
-      <w:r>
-        <w:t xml:space="preserve"> </w:t>
-      </w:r>
-      <w:r>
-        <w:t>insumos y posibles servicios de terceros y de la cantidad aproximada de</w:t>
-      </w:r>
-      <w:r>
-        <w:t xml:space="preserve"> </w:t>
-      </w:r>
-      <w:r>
-        <w:t>horas hombre necesarias para el desarrollo de un prototipo del sensor</w:t>
-      </w:r>
-    </w:p>
-    <w:p>
-      <w:r>
-        <w:t>A.5) Documentación del trabajo</w:t>
-      </w:r>
-    </w:p>
-    <w:p/>
-    <w:p>
-      <w:pPr>
-        <w:pStyle w:val="Ttulo1"/>
-      </w:pPr>
-      <w:r>
-        <w:t>Parte 2</w:t>
-      </w:r>
-    </w:p>
-    <w:p>
-      <w:r>
-        <w:t xml:space="preserve"> </w:t>
-      </w:r>
-      <w:r>
-        <w:t>B) Se requiere monitorear 2 estaciones de dosificación de cloro del gran San</w:t>
-      </w:r>
-      <w:r>
-        <w:t xml:space="preserve"> </w:t>
-      </w:r>
-      <w:r>
-        <w:t>Juan con un sistema SCADA desde la central de OSSE. La distancia entre las</w:t>
-      </w:r>
-      <w:r>
-        <w:t xml:space="preserve"> </w:t>
-      </w:r>
-      <w:r>
-        <w:t>estaciones es de 1 km y la estación central de monitoreo se encuentra a 20</w:t>
-      </w:r>
-      <w:r>
-        <w:t xml:space="preserve"> </w:t>
-      </w:r>
-      <w:r>
-        <w:t>km. Cada estación dispone de alimentación de corriente alterna de línea y la</w:t>
-      </w:r>
-      <w:r>
-        <w:t xml:space="preserve"> </w:t>
-      </w:r>
-      <w:r>
-        <w:t>posibilidad de montar una conexión de Internet. Se requiere medir en cada</w:t>
-      </w:r>
-      <w:r>
-        <w:t xml:space="preserve"> </w:t>
-      </w:r>
-      <w:r>
-        <w:t>estación de dosificación: el caudal (máximo aproximado 600 m3/hora) y</w:t>
-      </w:r>
-      <w:r>
-        <w:t xml:space="preserve"> </w:t>
-      </w:r>
-      <w:r>
-        <w:t>presión rango (0-8 bar) sobre un caño de 8 pulgadas a la salida de una</w:t>
-      </w:r>
-      <w:r>
-        <w:t xml:space="preserve"> </w:t>
-      </w:r>
-      <w:r>
-        <w:t>bomba, y el nivel de cloro del sistema de dosificación, el cual incluye un</w:t>
-      </w:r>
-      <w:r>
-        <w:t xml:space="preserve"> </w:t>
-      </w:r>
-      <w:r>
-        <w:t>tanque de 100 kg como máximo (incluyendo líquido).</w:t>
-      </w:r>
-    </w:p>
-    <w:p>
-      <w:r>
-        <w:t>B.1) Elija cada sensor, componente, protocolo y hardware electrónico</w:t>
-      </w:r>
-      <w:r>
-        <w:t xml:space="preserve"> </w:t>
-      </w:r>
-      <w:r>
-        <w:t>suponiendo que el sistema SCADA de la estación central soporta todos los</w:t>
-      </w:r>
-      <w:r>
-        <w:t xml:space="preserve"> </w:t>
-      </w:r>
-      <w:r>
-        <w:t>protocolos estándar. Justifique las elecciones realizadas</w:t>
+        <w:t>B) Se requiere monitorear 2 estaciones de dosificación de cloro del gran San Juan con un sistema SCADA desde la central de OSSE. La distancia entre las estaciones es de 1 km y la estación central de monitoreo se encuentra a 20 km. Cada estación dispone de alimentación de corriente alterna de línea y la posibilidad de montar una conexión de Internet. Se requiere medir en cada estación de dosificación: el caudal (máximo aproximado 600 m3/hora) y presión rango (0-8 bar) sobre un caño de 8 pulgadas a la salida de una bomba, y el nivel de cloro del sistema de dosificación, el cual incluye un tanque de 100 kg como máximo (incluyendo líquido).</w:t>
+      </w:r>
+    </w:p>
+    <w:p>
+      <w:r>
+        <w:t>B.1) Elija cada sensor, componente, protocolo y hardware electrónico suponiendo que el sistema SCADA de la estación central soporta todos los protocolos estándar. Justifique las elecciones realizadas</w:t>
       </w:r>
     </w:p>
     <w:p>
@@ -513,19 +411,7 @@
     </w:p>
     <w:p>
       <w:r>
-        <w:t>B.4) Realice una planificación de actividades a desarrollar y tiempos</w:t>
-      </w:r>
-      <w:r>
-        <w:t xml:space="preserve"> </w:t>
-      </w:r>
-      <w:r>
-        <w:t>estimados de cada etapa/actividad necesarios para completar el trabajo</w:t>
-      </w:r>
-      <w:r>
-        <w:t xml:space="preserve"> </w:t>
-      </w:r>
-      <w:r>
-        <w:t>requerido.</w:t>
+        <w:t>B.4) Realice una planificación de actividades a desarrollar y tiempos estimados de cada etapa/actividad necesarios para completar el trabajo requerido.</w:t>
       </w:r>
     </w:p>
     <w:p/>
@@ -2162,13 +2048,7 @@
     </w:p>
     <w:p>
       <w:r>
-        <w:t xml:space="preserve">Material en contacto: Acero Inoxidable, </w:t>
-      </w:r>
-      <w:r>
-        <w:t>CrNiCuNb 17-4 ph</w:t>
-      </w:r>
-      <w:r>
-        <w:t>, sin O-ring</w:t>
+        <w:t>Material en contacto: Acero Inoxidable, CrNiCuNb 17-4 ph, sin O-ring</w:t>
       </w:r>
     </w:p>
     <w:p>
@@ -2198,10 +2078,7 @@
     </w:p>
     <w:p>
       <w:r>
-        <w:t xml:space="preserve">Error de linealidad: </w:t>
-      </w:r>
-      <w:r>
-        <w:t>± 0,5 max</w:t>
+        <w:t>Error de linealidad: ± 0,5 max</w:t>
       </w:r>
     </w:p>
     <w:p>
@@ -2216,10 +2093,7 @@
     </w:p>
     <w:p>
       <w:r>
-        <w:t xml:space="preserve">Conector electrico: </w:t>
-      </w:r>
-      <w:r>
-        <w:t>MVS DIN EN 175 301 803</w:t>
+        <w:t>Conector electrico: MVS DIN EN 175 301 803</w:t>
       </w:r>
     </w:p>
     <w:p>
@@ -2485,6 +2359,9 @@
       <w:r>
         <w:t>Un extremo de las celdas de cargas estará fijado a la plafatorma, y el otro extremo tendrá patas de apoyo moviles.</w:t>
       </w:r>
+      <w:r>
+        <w:t xml:space="preserve"> De esta manera, la estructura será estable.</w:t>
+      </w:r>
     </w:p>
     <w:p>
       <w:r>
@@ -2622,20 +2499,958 @@
         <w:pStyle w:val="Ttulo2"/>
       </w:pPr>
       <w:r>
-        <w:t>Acondicionamiento de señales</w:t>
-      </w:r>
-    </w:p>
-    <w:p>
-      <w:r>
-        <w:t xml:space="preserve">Para las </w:t>
-      </w:r>
+        <w:t>Selección de señales de salida y su acondicionamiento</w:t>
+      </w:r>
+    </w:p>
+    <w:p>
+      <w:r>
+        <w:t>Para el sensor de caudal y de presion, se eligen salidas de 4-20mA, ya que es un estandar industrial muy probado, de facil lectura, y estable para las distancias requeridas para este proyecto.</w:t>
+      </w:r>
+      <w:r>
+        <w:t xml:space="preserve"> Ademas, es facil detectar fallas en el sistema </w:t>
+      </w:r>
+      <w:r>
+        <w:t xml:space="preserve">Para poder interpretar las señales de los sensores, es necesario acondicionarlas para poder ser digitalizadas e integradas al sistema SCADA. </w:t>
+      </w:r>
+    </w:p>
+    <w:p>
+      <w:pPr>
+        <w:keepNext/>
+      </w:pPr>
+      <w:r>
+        <w:rPr>
+          <w:noProof/>
+          <w:lang w:eastAsia="es-AR"/>
+        </w:rPr>
+        <w:drawing>
+          <wp:inline distT="0" distB="0" distL="0" distR="0" wp14:anchorId="5ABF3162" wp14:editId="73D67515">
+            <wp:extent cx="5612130" cy="2806065"/>
+            <wp:effectExtent l="0" t="0" r="7620" b="0"/>
+            <wp:docPr id="14" name="Imagen 14" descr="Componentes de un Lazo de 4-20 mA"/>
+            <wp:cNvGraphicFramePr>
+              <a:graphicFrameLocks xmlns:a="http://schemas.openxmlformats.org/drawingml/2006/main" noChangeAspect="1"/>
+            </wp:cNvGraphicFramePr>
+            <a:graphic xmlns:a="http://schemas.openxmlformats.org/drawingml/2006/main">
+              <a:graphicData uri="http://schemas.openxmlformats.org/drawingml/2006/picture">
+                <pic:pic xmlns:pic="http://schemas.openxmlformats.org/drawingml/2006/picture">
+                  <pic:nvPicPr>
+                    <pic:cNvPr id="0" name="Picture 16" descr="Componentes de un Lazo de 4-20 mA"/>
+                    <pic:cNvPicPr>
+                      <a:picLocks noChangeAspect="1" noChangeArrowheads="1"/>
+                    </pic:cNvPicPr>
+                  </pic:nvPicPr>
+                  <pic:blipFill>
+                    <a:blip r:embed="rId20">
+                      <a:extLst>
+                        <a:ext uri="{28A0092B-C50C-407E-A947-70E740481C1C}">
+                          <a14:useLocalDpi xmlns:a14="http://schemas.microsoft.com/office/drawing/2010/main" val="0"/>
+                        </a:ext>
+                      </a:extLst>
+                    </a:blip>
+                    <a:srcRect/>
+                    <a:stretch>
+                      <a:fillRect/>
+                    </a:stretch>
+                  </pic:blipFill>
+                  <pic:spPr bwMode="auto">
+                    <a:xfrm>
+                      <a:off x="0" y="0"/>
+                      <a:ext cx="5612130" cy="2806065"/>
+                    </a:xfrm>
+                    <a:prstGeom prst="rect">
+                      <a:avLst/>
+                    </a:prstGeom>
+                    <a:noFill/>
+                    <a:ln>
+                      <a:noFill/>
+                    </a:ln>
+                  </pic:spPr>
+                </pic:pic>
+              </a:graphicData>
+            </a:graphic>
+          </wp:inline>
+        </w:drawing>
+      </w:r>
+    </w:p>
+    <w:p>
+      <w:pPr>
+        <w:pStyle w:val="Descripcin"/>
+      </w:pPr>
+      <w:r>
+        <w:t xml:space="preserve">Ilustración </w:t>
+      </w:r>
+      <w:r>
+        <w:fldChar w:fldCharType="begin"/>
+      </w:r>
+      <w:r>
+        <w:instrText xml:space="preserve"> SEQ Ilustración \* ARABIC </w:instrText>
+      </w:r>
+      <w:r>
+        <w:fldChar w:fldCharType="separate"/>
+      </w:r>
+      <w:r>
+        <w:rPr>
+          <w:noProof/>
+        </w:rPr>
+        <w:t>7</w:t>
+      </w:r>
+      <w:r>
+        <w:fldChar w:fldCharType="end"/>
+      </w:r>
+      <w:r>
+        <w:t xml:space="preserve"> – Esquema tipico de un lazo de 4-20mA</w:t>
+      </w:r>
+    </w:p>
+    <w:p>
+      <w:r>
+        <w:t xml:space="preserve">Por principio de funcionamiento, los sensores tienen una fuente de corriente constante proporcional al valor de medicion, entre 4mA y 20mA. Por lo tanto, colocando una resistencia de carga se puede medir la caida de tension sobre la misma, que será proporcional a la salida </w:t>
+      </w:r>
+      <w:r>
+        <w:t>del sensor.</w:t>
+      </w:r>
+    </w:p>
+    <w:p>
+      <w:pPr>
+        <w:pStyle w:val="Ttulo3"/>
+      </w:pPr>
+      <w:r>
+        <w:lastRenderedPageBreak/>
+        <w:t>Sensor de presion</w:t>
+      </w:r>
+    </w:p>
+    <w:p>
+      <w:r>
+        <w:t xml:space="preserve">Para este sensor, la salida maxima coincide con el rango que se pretende medir (10bar), por lo tanto para el rango maximo a medir el sensor entregara 20mA. </w:t>
+      </w:r>
+      <w:r>
+        <w:t>En su hoja de especificaciones, el fabricante indica una resistencia de carga recomendada según la siguente formula:</w:t>
+      </w:r>
+    </w:p>
+    <w:p>
+      <w:r>
+        <w:t>Resistencia de carga recomendada: (Vs-12V)/20mA</w:t>
+      </w:r>
+    </w:p>
+    <w:p>
+      <w:r>
+        <w:t>Teniendo en cuenta que la fuente de alimentacion sera de 24V, la resistencia de carga recomendada es de 600 ohms. Sin embargo, este valor daria una tension maxima sobre la resistencia de 12V, que excede el rango de entrada del ADC a utilizar. Se parte del rango maximo del ADC a utilizar, que en este caso es 4,096V con una ganancia de 0,125mV por bit. Por lo tanto:</w:t>
+      </w:r>
+    </w:p>
+    <w:tbl>
+      <w:tblPr>
+        <w:tblW w:w="5000" w:type="pct"/>
+        <w:tblInd w:w="55" w:type="dxa"/>
+        <w:tblCellMar>
+          <w:left w:w="70" w:type="dxa"/>
+          <w:right w:w="70" w:type="dxa"/>
+        </w:tblCellMar>
+        <w:tblLook w:val="0000" w:firstRow="0" w:lastRow="0" w:firstColumn="0" w:lastColumn="0" w:noHBand="0" w:noVBand="0"/>
+      </w:tblPr>
+      <w:tblGrid>
+        <w:gridCol w:w="884"/>
+        <w:gridCol w:w="7070"/>
+        <w:gridCol w:w="884"/>
+      </w:tblGrid>
+      <w:tr>
+        <w:tc>
+          <w:tcPr>
+            <w:tcW w:w="500" w:type="pct"/>
+          </w:tcPr>
+          <w:p/>
+        </w:tc>
+        <w:tc>
+          <w:tcPr>
+            <w:tcW w:w="4000" w:type="pct"/>
+            <w:vAlign w:val="center"/>
+          </w:tcPr>
+          <w:p>
+            <w:pPr>
+              <w:jc w:val="center"/>
+            </w:pPr>
+            <m:oMathPara>
+              <m:oMath>
+                <m:sSub>
+                  <m:sSubPr>
+                    <m:ctrlPr>
+                      <w:rPr>
+                        <w:rFonts w:ascii="Cambria Math" w:hAnsi="Cambria Math"/>
+                        <w:i/>
+                      </w:rPr>
+                    </m:ctrlPr>
+                  </m:sSubPr>
+                  <m:e>
+                    <m:r>
+                      <w:rPr>
+                        <w:rFonts w:ascii="Cambria Math" w:hAnsi="Cambria Math"/>
+                      </w:rPr>
+                      <m:t>R</m:t>
+                    </m:r>
+                  </m:e>
+                  <m:sub>
+                    <m:r>
+                      <w:rPr>
+                        <w:rFonts w:ascii="Cambria Math" w:hAnsi="Cambria Math"/>
+                      </w:rPr>
+                      <m:t>L</m:t>
+                    </m:r>
+                  </m:sub>
+                </m:sSub>
+                <m:r>
+                  <w:rPr>
+                    <w:rFonts w:ascii="Cambria Math" w:hAnsi="Cambria Math"/>
+                  </w:rPr>
+                  <m:t>=</m:t>
+                </m:r>
+                <m:f>
+                  <m:fPr>
+                    <m:ctrlPr>
+                      <w:rPr>
+                        <w:rFonts w:ascii="Cambria Math" w:hAnsi="Cambria Math"/>
+                        <w:i/>
+                      </w:rPr>
+                    </m:ctrlPr>
+                  </m:fPr>
+                  <m:num>
+                    <m:r>
+                      <w:rPr>
+                        <w:rFonts w:ascii="Cambria Math" w:hAnsi="Cambria Math"/>
+                      </w:rPr>
+                      <m:t>4.096V</m:t>
+                    </m:r>
+                  </m:num>
+                  <m:den>
+                    <m:r>
+                      <w:rPr>
+                        <w:rFonts w:ascii="Cambria Math" w:hAnsi="Cambria Math"/>
+                      </w:rPr>
+                      <m:t>20mA</m:t>
+                    </m:r>
+                  </m:den>
+                </m:f>
+                <m:r>
+                  <w:rPr>
+                    <w:rFonts w:ascii="Cambria Math" w:hAnsi="Cambria Math"/>
+                  </w:rPr>
+                  <m:t>=204,8 Ohm</m:t>
+                </m:r>
+              </m:oMath>
+            </m:oMathPara>
+          </w:p>
+        </w:tc>
+        <w:tc>
+          <w:tcPr>
+            <w:tcW w:w="500" w:type="pct"/>
+            <w:vAlign w:val="center"/>
+          </w:tcPr>
+          <w:p>
+            <w:pPr>
+              <w:jc w:val="right"/>
+            </w:pPr>
+            <w:r>
+              <w:t>(</w:t>
+            </w:r>
+            <w:r>
+              <w:fldChar w:fldCharType="begin"/>
+            </w:r>
+            <w:r>
+              <w:instrText xml:space="preserve"> SEQ Tabla \* ARABIC </w:instrText>
+            </w:r>
+            <w:r>
+              <w:fldChar w:fldCharType="separate"/>
+            </w:r>
+            <w:r>
+              <w:rPr>
+                <w:noProof/>
+              </w:rPr>
+              <w:t>1</w:t>
+            </w:r>
+            <w:r>
+              <w:rPr>
+                <w:noProof/>
+              </w:rPr>
+              <w:fldChar w:fldCharType="end"/>
+            </w:r>
+            <w:r>
+              <w:t>)</w:t>
+            </w:r>
+          </w:p>
+        </w:tc>
+      </w:tr>
+    </w:tbl>
+    <w:p/>
+    <w:p>
+      <w:pPr>
+        <w:pStyle w:val="Ttulo3"/>
+      </w:pPr>
+      <w:r>
+        <w:t>Sensor de caudal</w:t>
+      </w:r>
+    </w:p>
+    <w:p>
+      <w:r>
+        <w:t>En este caso tambien se opto por utilizar una salida de 4-20mA. Teniendo en cuenta que el caudalimetro puede medir hasta XXXXXXXXX, y el rango requerido en este caso es de hasta 600m^3/h, la corriente máxima que entregara el sensor será</w:t>
+      </w:r>
+    </w:p>
+    <w:tbl>
+      <w:tblPr>
+        <w:tblW w:w="5000" w:type="pct"/>
+        <w:tblInd w:w="55" w:type="dxa"/>
+        <w:tblCellMar>
+          <w:left w:w="70" w:type="dxa"/>
+          <w:right w:w="70" w:type="dxa"/>
+        </w:tblCellMar>
+        <w:tblLook w:val="0000" w:firstRow="0" w:lastRow="0" w:firstColumn="0" w:lastColumn="0" w:noHBand="0" w:noVBand="0"/>
+      </w:tblPr>
+      <w:tblGrid>
+        <w:gridCol w:w="884"/>
+        <w:gridCol w:w="7070"/>
+        <w:gridCol w:w="884"/>
+      </w:tblGrid>
+      <w:tr>
+        <w:tc>
+          <w:tcPr>
+            <w:tcW w:w="500" w:type="pct"/>
+          </w:tcPr>
+          <w:p/>
+        </w:tc>
+        <w:tc>
+          <w:tcPr>
+            <w:tcW w:w="4000" w:type="pct"/>
+            <w:vAlign w:val="center"/>
+          </w:tcPr>
+          <w:p>
+            <w:pPr>
+              <w:jc w:val="center"/>
+            </w:pPr>
+            <m:oMathPara>
+              <m:oMath>
+                <m:sSub>
+                  <m:sSubPr>
+                    <m:ctrlPr>
+                      <w:rPr>
+                        <w:rFonts w:ascii="Cambria Math" w:hAnsi="Cambria Math"/>
+                        <w:i/>
+                      </w:rPr>
+                    </m:ctrlPr>
+                  </m:sSubPr>
+                  <m:e>
+                    <m:r>
+                      <w:rPr>
+                        <w:rFonts w:ascii="Cambria Math" w:hAnsi="Cambria Math"/>
+                      </w:rPr>
+                      <m:t>I</m:t>
+                    </m:r>
+                  </m:e>
+                  <m:sub>
+                    <m:r>
+                      <w:rPr>
+                        <w:rFonts w:ascii="Cambria Math" w:hAnsi="Cambria Math"/>
+                      </w:rPr>
+                      <m:t>max</m:t>
+                    </m:r>
+                  </m:sub>
+                </m:sSub>
+                <m:r>
+                  <w:rPr>
+                    <w:rFonts w:ascii="Cambria Math" w:hAnsi="Cambria Math"/>
+                  </w:rPr>
+                  <m:t>=</m:t>
+                </m:r>
+                <m:f>
+                  <m:fPr>
+                    <m:ctrlPr>
+                      <w:rPr>
+                        <w:rFonts w:ascii="Cambria Math" w:hAnsi="Cambria Math"/>
+                        <w:i/>
+                      </w:rPr>
+                    </m:ctrlPr>
+                  </m:fPr>
+                  <m:num>
+                    <m:r>
+                      <w:rPr>
+                        <w:rFonts w:ascii="Cambria Math" w:hAnsi="Cambria Math"/>
+                      </w:rPr>
+                      <m:t>RangoSensor</m:t>
+                    </m:r>
+                  </m:num>
+                  <m:den>
+                    <m:r>
+                      <w:rPr>
+                        <w:rFonts w:ascii="Cambria Math" w:hAnsi="Cambria Math"/>
+                      </w:rPr>
+                      <m:t>Rangomaximoamedir</m:t>
+                    </m:r>
+                  </m:den>
+                </m:f>
+                <m:r>
+                  <w:rPr>
+                    <w:rFonts w:ascii="Cambria Math" w:hAnsi="Cambria Math"/>
+                  </w:rPr>
+                  <m:t>=XXXXmA</m:t>
+                </m:r>
+              </m:oMath>
+            </m:oMathPara>
+          </w:p>
+        </w:tc>
+        <w:tc>
+          <w:tcPr>
+            <w:tcW w:w="500" w:type="pct"/>
+            <w:vAlign w:val="center"/>
+          </w:tcPr>
+          <w:p>
+            <w:pPr>
+              <w:jc w:val="right"/>
+            </w:pPr>
+            <w:r>
+              <w:t>(</w:t>
+            </w:r>
+            <w:r>
+              <w:fldChar w:fldCharType="begin"/>
+            </w:r>
+            <w:r>
+              <w:instrText xml:space="preserve"> SEQ Tabla \* ARABIC </w:instrText>
+            </w:r>
+            <w:r>
+              <w:fldChar w:fldCharType="separate"/>
+            </w:r>
+            <w:r>
+              <w:rPr>
+                <w:noProof/>
+              </w:rPr>
+              <w:t>2</w:t>
+            </w:r>
+            <w:r>
+              <w:rPr>
+                <w:noProof/>
+              </w:rPr>
+              <w:fldChar w:fldCharType="end"/>
+            </w:r>
+            <w:r>
+              <w:t>)</w:t>
+            </w:r>
+          </w:p>
+        </w:tc>
+      </w:tr>
+    </w:tbl>
+    <w:p>
+      <w:r>
+        <w:t xml:space="preserve">Por lo tanto, la resistencia utilizada para medir </w:t>
+      </w:r>
+      <w:r>
+        <w:t>la salida del sensor de caudal sera la siguiente:</w:t>
+      </w:r>
+    </w:p>
+    <w:tbl>
+      <w:tblPr>
+        <w:tblW w:w="5000" w:type="pct"/>
+        <w:tblInd w:w="55" w:type="dxa"/>
+        <w:tblCellMar>
+          <w:left w:w="70" w:type="dxa"/>
+          <w:right w:w="70" w:type="dxa"/>
+        </w:tblCellMar>
+        <w:tblLook w:val="0000" w:firstRow="0" w:lastRow="0" w:firstColumn="0" w:lastColumn="0" w:noHBand="0" w:noVBand="0"/>
+      </w:tblPr>
+      <w:tblGrid>
+        <w:gridCol w:w="884"/>
+        <w:gridCol w:w="7070"/>
+        <w:gridCol w:w="884"/>
+      </w:tblGrid>
+      <w:tr>
+        <w:tc>
+          <w:tcPr>
+            <w:tcW w:w="500" w:type="pct"/>
+          </w:tcPr>
+          <w:p/>
+        </w:tc>
+        <w:tc>
+          <w:tcPr>
+            <w:tcW w:w="4000" w:type="pct"/>
+            <w:vAlign w:val="center"/>
+          </w:tcPr>
+          <w:p>
+            <w:pPr>
+              <w:jc w:val="center"/>
+            </w:pPr>
+            <m:oMathPara>
+              <m:oMath>
+                <m:sSub>
+                  <m:sSubPr>
+                    <m:ctrlPr>
+                      <w:rPr>
+                        <w:rFonts w:ascii="Cambria Math" w:hAnsi="Cambria Math"/>
+                        <w:i/>
+                      </w:rPr>
+                    </m:ctrlPr>
+                  </m:sSubPr>
+                  <m:e>
+                    <m:r>
+                      <w:rPr>
+                        <w:rFonts w:ascii="Cambria Math" w:hAnsi="Cambria Math"/>
+                      </w:rPr>
+                      <m:t>R</m:t>
+                    </m:r>
+                  </m:e>
+                  <m:sub>
+                    <m:r>
+                      <w:rPr>
+                        <w:rFonts w:ascii="Cambria Math" w:hAnsi="Cambria Math"/>
+                      </w:rPr>
+                      <m:t>L</m:t>
+                    </m:r>
+                  </m:sub>
+                </m:sSub>
+                <m:r>
+                  <w:rPr>
+                    <w:rFonts w:ascii="Cambria Math" w:hAnsi="Cambria Math"/>
+                  </w:rPr>
+                  <m:t>=</m:t>
+                </m:r>
+                <m:f>
+                  <m:fPr>
+                    <m:ctrlPr>
+                      <w:rPr>
+                        <w:rFonts w:ascii="Cambria Math" w:hAnsi="Cambria Math"/>
+                        <w:i/>
+                      </w:rPr>
+                    </m:ctrlPr>
+                  </m:fPr>
+                  <m:num>
+                    <m:r>
+                      <w:rPr>
+                        <w:rFonts w:ascii="Cambria Math" w:hAnsi="Cambria Math"/>
+                      </w:rPr>
+                      <m:t>4.096V</m:t>
+                    </m:r>
+                  </m:num>
+                  <m:den>
+                    <m:r>
+                      <w:rPr>
+                        <w:rFonts w:ascii="Cambria Math" w:hAnsi="Cambria Math"/>
+                      </w:rPr>
+                      <m:t>20mA</m:t>
+                    </m:r>
+                  </m:den>
+                </m:f>
+                <m:r>
+                  <w:rPr>
+                    <w:rFonts w:ascii="Cambria Math" w:hAnsi="Cambria Math"/>
+                  </w:rPr>
+                  <m:t>=204,8 Ohm</m:t>
+                </m:r>
+              </m:oMath>
+            </m:oMathPara>
+          </w:p>
+        </w:tc>
+        <w:tc>
+          <w:tcPr>
+            <w:tcW w:w="500" w:type="pct"/>
+            <w:vAlign w:val="center"/>
+          </w:tcPr>
+          <w:p>
+            <w:pPr>
+              <w:jc w:val="right"/>
+            </w:pPr>
+            <w:r>
+              <w:t>(</w:t>
+            </w:r>
+            <w:r>
+              <w:fldChar w:fldCharType="begin"/>
+            </w:r>
+            <w:r>
+              <w:instrText xml:space="preserve"> SEQ Tabla \* ARABIC </w:instrText>
+            </w:r>
+            <w:r>
+              <w:fldChar w:fldCharType="separate"/>
+            </w:r>
+            <w:r>
+              <w:rPr>
+                <w:noProof/>
+              </w:rPr>
+              <w:t>3</w:t>
+            </w:r>
+            <w:r>
+              <w:rPr>
+                <w:noProof/>
+              </w:rPr>
+              <w:fldChar w:fldCharType="end"/>
+            </w:r>
+            <w:r>
+              <w:t>)</w:t>
+            </w:r>
+          </w:p>
+        </w:tc>
+      </w:tr>
+    </w:tbl>
+    <w:p/>
+    <w:p>
+      <w:pPr>
+        <w:pStyle w:val="Ttulo3"/>
+      </w:pPr>
+      <w:r>
+        <w:t>Celdas de carga</w:t>
+      </w:r>
+    </w:p>
+    <w:p>
+      <w:r>
+        <w:t>El principio de funcionamiento de las celdas de carga consiste en una galga extensiometrica unida al bloque metalico de la celda, conectada en un puente de wheatstone, de la siguiente forma:</w:t>
+      </w:r>
+    </w:p>
+    <w:p>
+      <w:pPr>
+        <w:keepNext/>
+        <w:jc w:val="center"/>
+      </w:pPr>
+      <w:r>
+        <w:rPr>
+          <w:noProof/>
+          <w:lang w:eastAsia="es-AR"/>
+        </w:rPr>
+        <w:drawing>
+          <wp:inline distT="0" distB="0" distL="0" distR="0" wp14:anchorId="7591F2FB" wp14:editId="7B23782C">
+            <wp:extent cx="2647950" cy="1875257"/>
+            <wp:effectExtent l="0" t="0" r="0" b="0"/>
+            <wp:docPr id="15" name="Imagen 15"/>
+            <wp:cNvGraphicFramePr>
+              <a:graphicFrameLocks xmlns:a="http://schemas.openxmlformats.org/drawingml/2006/main" noChangeAspect="1"/>
+            </wp:cNvGraphicFramePr>
+            <a:graphic xmlns:a="http://schemas.openxmlformats.org/drawingml/2006/main">
+              <a:graphicData uri="http://schemas.openxmlformats.org/drawingml/2006/picture">
+                <pic:pic xmlns:pic="http://schemas.openxmlformats.org/drawingml/2006/picture">
+                  <pic:nvPicPr>
+                    <pic:cNvPr id="1" name=""/>
+                    <pic:cNvPicPr/>
+                  </pic:nvPicPr>
+                  <pic:blipFill>
+                    <a:blip r:embed="rId21"/>
+                    <a:stretch>
+                      <a:fillRect/>
+                    </a:stretch>
+                  </pic:blipFill>
+                  <pic:spPr>
+                    <a:xfrm>
+                      <a:off x="0" y="0"/>
+                      <a:ext cx="2654606" cy="1879971"/>
+                    </a:xfrm>
+                    <a:prstGeom prst="rect">
+                      <a:avLst/>
+                    </a:prstGeom>
+                  </pic:spPr>
+                </pic:pic>
+              </a:graphicData>
+            </a:graphic>
+          </wp:inline>
+        </w:drawing>
+      </w:r>
+    </w:p>
+    <w:p>
+      <w:pPr>
+        <w:pStyle w:val="Descripcin"/>
+      </w:pPr>
+      <w:r>
+        <w:t xml:space="preserve">Ilustración </w:t>
+      </w:r>
+      <w:r>
+        <w:fldChar w:fldCharType="begin"/>
+      </w:r>
+      <w:r>
+        <w:instrText xml:space="preserve"> SEQ Ilustración \* ARABIC </w:instrText>
+      </w:r>
+      <w:r>
+        <w:fldChar w:fldCharType="separate"/>
+      </w:r>
+      <w:r>
+        <w:rPr>
+          <w:noProof/>
+        </w:rPr>
+        <w:t>8</w:t>
+      </w:r>
+      <w:r>
+        <w:fldChar w:fldCharType="end"/>
+      </w:r>
+      <w:r>
+        <w:t xml:space="preserve"> – Esquema de puente de Wheatstone de celda de carga</w:t>
+      </w:r>
+    </w:p>
+    <w:p>
+      <w:r>
+        <w:t xml:space="preserve">Por lo tanto, la salida de cada celda tiene un rango muy pequeño, de apenas unos mV. Para acondicionar esta señal, es necesario amplificar esta señal, para lo </w:t>
+      </w:r>
+      <w:r>
+        <w:t>cual se usa un IC con un ADC dedicado a la lectura de celdas de cargas, el IC HX711, cuyas caracteristicas son las siguientes:</w:t>
+      </w:r>
+    </w:p>
+    <w:p>
+      <w:pPr>
+        <w:pStyle w:val="Prrafodelista"/>
+        <w:numPr>
+          <w:ilvl w:val="0"/>
+          <w:numId w:val="7"/>
+        </w:numPr>
+      </w:pPr>
+      <w:r>
+        <w:t>ADC de 24 bits</w:t>
+      </w:r>
+    </w:p>
+    <w:p>
+      <w:pPr>
+        <w:pStyle w:val="Prrafodelista"/>
+        <w:numPr>
+          <w:ilvl w:val="0"/>
+          <w:numId w:val="7"/>
+        </w:numPr>
+      </w:pPr>
+      <w:r>
+        <w:t>Ganancia de entrada seleccionable de 32,64 o 128</w:t>
+      </w:r>
+    </w:p>
+    <w:p>
+      <w:pPr>
+        <w:pStyle w:val="Prrafodelista"/>
+        <w:numPr>
+          <w:ilvl w:val="0"/>
+          <w:numId w:val="7"/>
+        </w:numPr>
+      </w:pPr>
+      <w:r>
+        <w:t>Regulador de tension de alimentacion integrado</w:t>
+      </w:r>
+    </w:p>
+    <w:p>
+      <w:pPr>
+        <w:pStyle w:val="Prrafodelista"/>
+        <w:numPr>
+          <w:ilvl w:val="0"/>
+          <w:numId w:val="7"/>
+        </w:numPr>
+      </w:pPr>
+      <w:r>
+        <w:t>Temperatura de operación de -40 a +85°C</w:t>
+      </w:r>
+    </w:p>
+    <w:p>
+      <w:pPr>
+        <w:pStyle w:val="Prrafodelista"/>
+        <w:numPr>
+          <w:ilvl w:val="0"/>
+          <w:numId w:val="7"/>
+        </w:numPr>
+      </w:pPr>
+      <w:r>
+        <w:t>Tension de alimentacion entre 2.6 y 5.5V</w:t>
+      </w:r>
+    </w:p>
+    <w:p>
+      <w:pPr>
+        <w:pStyle w:val="Prrafodelista"/>
+        <w:numPr>
+          <w:ilvl w:val="0"/>
+          <w:numId w:val="7"/>
+        </w:numPr>
+      </w:pPr>
+      <w:r>
+        <w:t>Consumo de 1,5mA</w:t>
+      </w:r>
+    </w:p>
+    <w:p/>
+    <w:p>
+      <w:pPr>
+        <w:keepNext/>
+        <w:jc w:val="center"/>
+      </w:pPr>
+      <w:r>
+        <w:rPr>
+          <w:noProof/>
+          <w:lang w:eastAsia="es-AR"/>
+        </w:rPr>
+        <w:lastRenderedPageBreak/>
+        <w:drawing>
+          <wp:inline distT="0" distB="0" distL="0" distR="0" wp14:anchorId="480C9F22" wp14:editId="2741BAAA">
+            <wp:extent cx="4345570" cy="2305050"/>
+            <wp:effectExtent l="0" t="0" r="0" b="0"/>
+            <wp:docPr id="16" name="Imagen 16"/>
+            <wp:cNvGraphicFramePr>
+              <a:graphicFrameLocks xmlns:a="http://schemas.openxmlformats.org/drawingml/2006/main" noChangeAspect="1"/>
+            </wp:cNvGraphicFramePr>
+            <a:graphic xmlns:a="http://schemas.openxmlformats.org/drawingml/2006/main">
+              <a:graphicData uri="http://schemas.openxmlformats.org/drawingml/2006/picture">
+                <pic:pic xmlns:pic="http://schemas.openxmlformats.org/drawingml/2006/picture">
+                  <pic:nvPicPr>
+                    <pic:cNvPr id="1" name=""/>
+                    <pic:cNvPicPr/>
+                  </pic:nvPicPr>
+                  <pic:blipFill>
+                    <a:blip r:embed="rId22"/>
+                    <a:stretch>
+                      <a:fillRect/>
+                    </a:stretch>
+                  </pic:blipFill>
+                  <pic:spPr>
+                    <a:xfrm>
+                      <a:off x="0" y="0"/>
+                      <a:ext cx="4371019" cy="2318549"/>
+                    </a:xfrm>
+                    <a:prstGeom prst="rect">
+                      <a:avLst/>
+                    </a:prstGeom>
+                  </pic:spPr>
+                </pic:pic>
+              </a:graphicData>
+            </a:graphic>
+          </wp:inline>
+        </w:drawing>
+      </w:r>
+    </w:p>
+    <w:p>
+      <w:pPr>
+        <w:pStyle w:val="Descripcin"/>
+      </w:pPr>
+      <w:r>
+        <w:t xml:space="preserve">Ilustración </w:t>
+      </w:r>
+      <w:r>
+        <w:fldChar w:fldCharType="begin"/>
+      </w:r>
+      <w:r>
+        <w:instrText xml:space="preserve"> SEQ Ilustración \* ARABIC </w:instrText>
+      </w:r>
+      <w:r>
+        <w:fldChar w:fldCharType="separate"/>
+      </w:r>
+      <w:r>
+        <w:rPr>
+          <w:noProof/>
+        </w:rPr>
+        <w:t>9</w:t>
+      </w:r>
+      <w:r>
+        <w:fldChar w:fldCharType="end"/>
+      </w:r>
+      <w:r>
+        <w:t xml:space="preserve"> – Esquema del IC HX711</w:t>
+      </w:r>
+    </w:p>
+    <w:p>
+      <w:r>
+        <w:t>Este circuito viene integrado en una plaqueta con la electronica complementaria para poder conectarla facilmente a la celda de carga y al microprocesador</w:t>
+      </w:r>
+      <w:r>
+        <w:t>. El circuito establece una comunicación sincronica con el microprocesador, enviando los datos a medida que se le envia una señal de reloj. La conexión entre la celda de carga, su acondicionador de señal y el microprocesador sera la siguiente</w:t>
+      </w:r>
+      <w:r>
+        <w:t>:</w:t>
+      </w:r>
+    </w:p>
+    <w:p>
+      <w:pPr>
+        <w:keepNext/>
+      </w:pPr>
+      <w:r>
+        <w:rPr>
+          <w:noProof/>
+          <w:lang w:eastAsia="es-AR"/>
+        </w:rPr>
+        <w:drawing>
+          <wp:inline distT="0" distB="0" distL="0" distR="0" wp14:anchorId="35FC01C9" wp14:editId="1FDD5590">
+            <wp:extent cx="5612130" cy="2148394"/>
+            <wp:effectExtent l="0" t="0" r="7620" b="4445"/>
+            <wp:docPr id="22" name="Imagen 22" descr="Arduino Scale With 5kg Load Cell and HX711 Amplifier : 4 Steps (with  Pictures) - Instructables"/>
+            <wp:cNvGraphicFramePr>
+              <a:graphicFrameLocks xmlns:a="http://schemas.openxmlformats.org/drawingml/2006/main" noChangeAspect="1"/>
+            </wp:cNvGraphicFramePr>
+            <a:graphic xmlns:a="http://schemas.openxmlformats.org/drawingml/2006/main">
+              <a:graphicData uri="http://schemas.openxmlformats.org/drawingml/2006/picture">
+                <pic:pic xmlns:pic="http://schemas.openxmlformats.org/drawingml/2006/picture">
+                  <pic:nvPicPr>
+                    <pic:cNvPr id="0" name="Picture 35" descr="Arduino Scale With 5kg Load Cell and HX711 Amplifier : 4 Steps (with  Pictures) - Instructables"/>
+                    <pic:cNvPicPr>
+                      <a:picLocks noChangeAspect="1" noChangeArrowheads="1"/>
+                    </pic:cNvPicPr>
+                  </pic:nvPicPr>
+                  <pic:blipFill>
+                    <a:blip r:embed="rId23">
+                      <a:extLst>
+                        <a:ext uri="{28A0092B-C50C-407E-A947-70E740481C1C}">
+                          <a14:useLocalDpi xmlns:a14="http://schemas.microsoft.com/office/drawing/2010/main" val="0"/>
+                        </a:ext>
+                      </a:extLst>
+                    </a:blip>
+                    <a:srcRect/>
+                    <a:stretch>
+                      <a:fillRect/>
+                    </a:stretch>
+                  </pic:blipFill>
+                  <pic:spPr bwMode="auto">
+                    <a:xfrm>
+                      <a:off x="0" y="0"/>
+                      <a:ext cx="5612130" cy="2148394"/>
+                    </a:xfrm>
+                    <a:prstGeom prst="rect">
+                      <a:avLst/>
+                    </a:prstGeom>
+                    <a:noFill/>
+                    <a:ln>
+                      <a:noFill/>
+                    </a:ln>
+                  </pic:spPr>
+                </pic:pic>
+              </a:graphicData>
+            </a:graphic>
+          </wp:inline>
+        </w:drawing>
+      </w:r>
+    </w:p>
+    <w:p>
+      <w:pPr>
+        <w:pStyle w:val="Descripcin"/>
+      </w:pPr>
+      <w:r>
+        <w:t xml:space="preserve">Ilustración </w:t>
+      </w:r>
+      <w:r>
+        <w:fldChar w:fldCharType="begin"/>
+      </w:r>
+      <w:r>
+        <w:instrText xml:space="preserve"> SEQ Ilustración \* ARABIC </w:instrText>
+      </w:r>
+      <w:r>
+        <w:fldChar w:fldCharType="separate"/>
+      </w:r>
+      <w:r>
+        <w:rPr>
+          <w:noProof/>
+        </w:rPr>
+        <w:t>10</w:t>
+      </w:r>
+      <w:r>
+        <w:fldChar w:fldCharType="end"/>
+      </w:r>
+      <w:r>
+        <w:t xml:space="preserve"> – Ejemplo de conexión entre una celda de carga, una placa con un HX711 y un microcontrolador</w:t>
+      </w:r>
+    </w:p>
+    <w:p>
+      <w:r>
+        <w:t>En este caso, se deberan utilizar tres circuitos integrados, uno para cada celda de carga. Las tres compartiran la linea de Vcc, Gnd y CLK, y cada salida DT se conectará a una entrada digital del microprocesador(los pines utilizados en la ilustracion son a modo ilustrativo, no son necesariamente los utilizados en esta implementacion, eso se describira mas adelante).</w:t>
+      </w:r>
+    </w:p>
+    <w:p/>
+    <w:p>
+      <w:pPr>
+        <w:pStyle w:val="Ttulo2"/>
+      </w:pPr>
+      <w:r>
+        <w:t>Lectura y procesado de las señales</w:t>
+      </w:r>
+    </w:p>
+    <w:p/>
+    <w:p>
       <w:bookmarkStart w:id="0" w:name="_GoBack"/>
       <w:bookmarkEnd w:id="0"/>
     </w:p>
     <w:sectPr>
-      <w:headerReference w:type="even" r:id="rId20"/>
-      <w:headerReference w:type="default" r:id="rId21"/>
-      <w:footerReference w:type="default" r:id="rId22"/>
+      <w:headerReference w:type="even" r:id="rId24"/>
+      <w:headerReference w:type="default" r:id="rId25"/>
+      <w:footerReference w:type="default" r:id="rId26"/>
       <w:pgSz w:w="11907" w:h="16840"/>
       <w:pgMar w:top="1417" w:right="1418" w:bottom="1417" w:left="1418" w:header="709" w:footer="709" w:gutter="0"/>
       <w:cols w:space="720" w:equalWidth="0">
@@ -2741,7 +3556,7 @@
         <w:sz w:val="18"/>
         <w:szCs w:val="18"/>
       </w:rPr>
-      <w:t>7</w:t>
+      <w:t>9</w:t>
     </w:r>
     <w:r>
       <w:rPr>
@@ -2796,7 +3611,7 @@
         <w:sz w:val="18"/>
         <w:szCs w:val="18"/>
       </w:rPr>
-      <w:t>7</w:t>
+      <w:t>9</w:t>
     </w:r>
     <w:r>
       <w:rPr>
@@ -2953,43 +3768,7 @@
         <w:sz w:val="18"/>
         <w:szCs w:val="18"/>
       </w:rPr>
-      <w:t>Parcial</w:t>
-    </w:r>
-    <w:r>
-      <w:rPr>
-        <w:rFonts w:eastAsia="Arial"/>
-        <w:color w:val="000000"/>
-        <w:sz w:val="18"/>
-        <w:szCs w:val="18"/>
-      </w:rPr>
-      <w:t xml:space="preserve"> Nº 1 </w:t>
-    </w:r>
-    <w:r>
-      <w:rPr>
-        <w:rFonts w:eastAsia="Arial"/>
-        <w:color w:val="000000"/>
-        <w:sz w:val="18"/>
-        <w:szCs w:val="18"/>
-      </w:rPr>
-      <w:t>–</w:t>
-    </w:r>
-    <w:r>
-      <w:rPr>
-        <w:rFonts w:eastAsia="Arial"/>
-        <w:color w:val="000000"/>
-        <w:sz w:val="18"/>
-        <w:szCs w:val="18"/>
-      </w:rPr>
-      <w:t xml:space="preserve"> </w:t>
-    </w:r>
-    <w:r>
-      <w:rPr>
-        <w:rFonts w:eastAsia="Arial"/>
-        <w:color w:val="000000"/>
-        <w:sz w:val="18"/>
-        <w:szCs w:val="18"/>
-      </w:rPr>
-      <w:t>Parcial integrador</w:t>
+      <w:t>Parcial Nº 1 – Parcial integrador</w:t>
     </w:r>
   </w:p>
 </w:hdr>
@@ -3111,6 +3890,119 @@
     </w:lvl>
   </w:abstractNum>
   <w:abstractNum w:abstractNumId="1">
+    <w:nsid w:val="0429575C"/>
+    <w:multiLevelType w:val="hybridMultilevel"/>
+    <w:tmpl w:val="676E57A8"/>
+    <w:lvl w:ilvl="0" w:tplc="2C0A0001">
+      <w:start w:val="1"/>
+      <w:numFmt w:val="bullet"/>
+      <w:lvlText w:val=""/>
+      <w:lvlJc w:val="left"/>
+      <w:pPr>
+        <w:ind w:left="720" w:hanging="360"/>
+      </w:pPr>
+      <w:rPr>
+        <w:rFonts w:ascii="Symbol" w:hAnsi="Symbol" w:hint="default"/>
+      </w:rPr>
+    </w:lvl>
+    <w:lvl w:ilvl="1" w:tplc="2C0A0003" w:tentative="1">
+      <w:start w:val="1"/>
+      <w:numFmt w:val="bullet"/>
+      <w:lvlText w:val="o"/>
+      <w:lvlJc w:val="left"/>
+      <w:pPr>
+        <w:ind w:left="1440" w:hanging="360"/>
+      </w:pPr>
+      <w:rPr>
+        <w:rFonts w:ascii="Courier New" w:hAnsi="Courier New" w:cs="Courier New" w:hint="default"/>
+      </w:rPr>
+    </w:lvl>
+    <w:lvl w:ilvl="2" w:tplc="2C0A0005" w:tentative="1">
+      <w:start w:val="1"/>
+      <w:numFmt w:val="bullet"/>
+      <w:lvlText w:val=""/>
+      <w:lvlJc w:val="left"/>
+      <w:pPr>
+        <w:ind w:left="2160" w:hanging="360"/>
+      </w:pPr>
+      <w:rPr>
+        <w:rFonts w:ascii="Wingdings" w:hAnsi="Wingdings" w:hint="default"/>
+      </w:rPr>
+    </w:lvl>
+    <w:lvl w:ilvl="3" w:tplc="2C0A0001" w:tentative="1">
+      <w:start w:val="1"/>
+      <w:numFmt w:val="bullet"/>
+      <w:lvlText w:val=""/>
+      <w:lvlJc w:val="left"/>
+      <w:pPr>
+        <w:ind w:left="2880" w:hanging="360"/>
+      </w:pPr>
+      <w:rPr>
+        <w:rFonts w:ascii="Symbol" w:hAnsi="Symbol" w:hint="default"/>
+      </w:rPr>
+    </w:lvl>
+    <w:lvl w:ilvl="4" w:tplc="2C0A0003" w:tentative="1">
+      <w:start w:val="1"/>
+      <w:numFmt w:val="bullet"/>
+      <w:lvlText w:val="o"/>
+      <w:lvlJc w:val="left"/>
+      <w:pPr>
+        <w:ind w:left="3600" w:hanging="360"/>
+      </w:pPr>
+      <w:rPr>
+        <w:rFonts w:ascii="Courier New" w:hAnsi="Courier New" w:cs="Courier New" w:hint="default"/>
+      </w:rPr>
+    </w:lvl>
+    <w:lvl w:ilvl="5" w:tplc="2C0A0005" w:tentative="1">
+      <w:start w:val="1"/>
+      <w:numFmt w:val="bullet"/>
+      <w:lvlText w:val=""/>
+      <w:lvlJc w:val="left"/>
+      <w:pPr>
+        <w:ind w:left="4320" w:hanging="360"/>
+      </w:pPr>
+      <w:rPr>
+        <w:rFonts w:ascii="Wingdings" w:hAnsi="Wingdings" w:hint="default"/>
+      </w:rPr>
+    </w:lvl>
+    <w:lvl w:ilvl="6" w:tplc="2C0A0001" w:tentative="1">
+      <w:start w:val="1"/>
+      <w:numFmt w:val="bullet"/>
+      <w:lvlText w:val=""/>
+      <w:lvlJc w:val="left"/>
+      <w:pPr>
+        <w:ind w:left="5040" w:hanging="360"/>
+      </w:pPr>
+      <w:rPr>
+        <w:rFonts w:ascii="Symbol" w:hAnsi="Symbol" w:hint="default"/>
+      </w:rPr>
+    </w:lvl>
+    <w:lvl w:ilvl="7" w:tplc="2C0A0003" w:tentative="1">
+      <w:start w:val="1"/>
+      <w:numFmt w:val="bullet"/>
+      <w:lvlText w:val="o"/>
+      <w:lvlJc w:val="left"/>
+      <w:pPr>
+        <w:ind w:left="5760" w:hanging="360"/>
+      </w:pPr>
+      <w:rPr>
+        <w:rFonts w:ascii="Courier New" w:hAnsi="Courier New" w:cs="Courier New" w:hint="default"/>
+      </w:rPr>
+    </w:lvl>
+    <w:lvl w:ilvl="8" w:tplc="2C0A0005" w:tentative="1">
+      <w:start w:val="1"/>
+      <w:numFmt w:val="bullet"/>
+      <w:lvlText w:val=""/>
+      <w:lvlJc w:val="left"/>
+      <w:pPr>
+        <w:ind w:left="6480" w:hanging="360"/>
+      </w:pPr>
+      <w:rPr>
+        <w:rFonts w:ascii="Wingdings" w:hAnsi="Wingdings" w:hint="default"/>
+      </w:rPr>
+    </w:lvl>
+  </w:abstractNum>
+  <w:abstractNum w:abstractNumId="2">
     <w:nsid w:val="275D56E2"/>
     <w:multiLevelType w:val="hybridMultilevel"/>
     <w:tmpl w:val="6AAE1FBA"/>
@@ -3250,7 +4142,7 @@
       </w:rPr>
     </w:lvl>
   </w:abstractNum>
-  <w:abstractNum w:abstractNumId="2">
+  <w:abstractNum w:abstractNumId="3">
     <w:nsid w:val="2BC5638C"/>
     <w:multiLevelType w:val="hybridMultilevel"/>
     <w:tmpl w:val="5B2E5E90"/>
@@ -3363,7 +4255,7 @@
       </w:rPr>
     </w:lvl>
   </w:abstractNum>
-  <w:abstractNum w:abstractNumId="3">
+  <w:abstractNum w:abstractNumId="4">
     <w:nsid w:val="46A145CA"/>
     <w:multiLevelType w:val="multilevel"/>
     <w:tmpl w:val="49A6BA4A"/>
@@ -3477,7 +4369,7 @@
       </w:pPr>
     </w:lvl>
   </w:abstractNum>
-  <w:abstractNum w:abstractNumId="4">
+  <w:abstractNum w:abstractNumId="5">
     <w:nsid w:val="6EEC243B"/>
     <w:multiLevelType w:val="multilevel"/>
     <w:tmpl w:val="920673E8"/>
@@ -3594,7 +4486,7 @@
       </w:rPr>
     </w:lvl>
   </w:abstractNum>
-  <w:abstractNum w:abstractNumId="5">
+  <w:abstractNum w:abstractNumId="6">
     <w:nsid w:val="7A24113A"/>
     <w:multiLevelType w:val="multilevel"/>
     <w:tmpl w:val="05ACDAE8"/>
@@ -3690,22 +4582,25 @@
     </w:lvl>
   </w:abstractNum>
   <w:num w:numId="1">
-    <w:abstractNumId w:val="5"/>
+    <w:abstractNumId w:val="6"/>
   </w:num>
   <w:num w:numId="2">
-    <w:abstractNumId w:val="3"/>
+    <w:abstractNumId w:val="4"/>
   </w:num>
   <w:num w:numId="3">
-    <w:abstractNumId w:val="1"/>
+    <w:abstractNumId w:val="2"/>
   </w:num>
   <w:num w:numId="4">
-    <w:abstractNumId w:val="4"/>
+    <w:abstractNumId w:val="5"/>
   </w:num>
   <w:num w:numId="5">
     <w:abstractNumId w:val="0"/>
   </w:num>
   <w:num w:numId="6">
-    <w:abstractNumId w:val="2"/>
+    <w:abstractNumId w:val="3"/>
+  </w:num>
+  <w:num w:numId="7">
+    <w:abstractNumId w:val="1"/>
   </w:num>
 </w:numbering>
 </file>
@@ -4102,7 +4997,7 @@
   <w:style w:type="paragraph" w:default="1" w:styleId="Normal">
     <w:name w:val="Normal"/>
     <w:qFormat/>
-    <w:rsid w:val="00A15AFD"/>
+    <w:rsid w:val="00E66A2B"/>
     <w:rPr>
       <w:rFonts w:eastAsia="Times New Roman"/>
       <w:szCs w:val="22"/>
@@ -5522,7 +6417,7 @@
 </file>
 
 <file path=customXml/itemProps2.xml><?xml version="1.0" encoding="utf-8"?>
-<ds:datastoreItem xmlns:ds="http://schemas.openxmlformats.org/officeDocument/2006/customXml" ds:itemID="{553AAF90-630E-42E0-81AE-40D3C4907D3F}">
+<ds:datastoreItem xmlns:ds="http://schemas.openxmlformats.org/officeDocument/2006/customXml" ds:itemID="{F192F9EA-04D2-4D85-BA01-57B5B4C74C30}">
   <ds:schemaRefs>
     <ds:schemaRef ds:uri="http://schemas.openxmlformats.org/officeDocument/2006/bibliography"/>
   </ds:schemaRefs>

</xml_diff>